<commit_message>
Made the ship rotating on the spot
</commit_message>
<xml_diff>
--- a/Week3.docx
+++ b/Week3.docx
@@ -1,6 +1,6 @@
 
 <file path=word/document.xml><?xml version="1.0" encoding="utf-8"?>
-<w:document xmlns:wpc="http://schemas.microsoft.com/office/word/2010/wordprocessingCanvas" xmlns:cx="http://schemas.microsoft.com/office/drawing/2014/chartex" xmlns:cx1="http://schemas.microsoft.com/office/drawing/2015/9/8/chartex" xmlns:cx2="http://schemas.microsoft.com/office/drawing/2015/10/21/chartex" xmlns:cx3="http://schemas.microsoft.com/office/drawing/2016/5/9/chartex" xmlns:cx4="http://schemas.microsoft.com/office/drawing/2016/5/10/chartex" xmlns:cx5="http://schemas.microsoft.com/office/drawing/2016/5/11/chartex" xmlns:cx6="http://schemas.microsoft.com/office/drawing/2016/5/12/chartex" xmlns:cx7="http://schemas.microsoft.com/office/drawing/2016/5/13/chartex" xmlns:cx8="http://schemas.microsoft.com/office/drawing/2016/5/14/chartex" xmlns:mc="http://schemas.openxmlformats.org/markup-compatibility/2006" xmlns:aink="http://schemas.microsoft.com/office/drawing/2016/ink" xmlns:am3d="http://schemas.microsoft.com/office/drawing/2017/model3d" xmlns:o="urn:schemas-microsoft-com:office:office" xmlns:r="http://schemas.openxmlformats.org/officeDocument/2006/relationships" xmlns:m="http://schemas.openxmlformats.org/officeDocument/2006/math" xmlns:v="urn:schemas-microsoft-com:vml" xmlns:wp14="http://schemas.microsoft.com/office/word/2010/wordprocessingDrawing" xmlns:wp="http://schemas.openxmlformats.org/drawingml/2006/wordprocessingDrawing" xmlns:w10="urn:schemas-microsoft-com:office:word" xmlns:w="http://schemas.openxmlformats.org/wordprocessingml/2006/main" xmlns:w14="http://schemas.microsoft.com/office/word/2010/wordml" xmlns:w15="http://schemas.microsoft.com/office/word/2012/wordml" xmlns:w16cid="http://schemas.microsoft.com/office/word/2016/wordml/cid" xmlns:w16se="http://schemas.microsoft.com/office/word/2015/wordml/symex" xmlns:wpg="http://schemas.microsoft.com/office/word/2010/wordprocessingGroup" xmlns:wpi="http://schemas.microsoft.com/office/word/2010/wordprocessingInk" xmlns:wne="http://schemas.microsoft.com/office/word/2006/wordml" xmlns:wps="http://schemas.microsoft.com/office/word/2010/wordprocessingShape" mc:Ignorable="w14 w15 w16se w16cid wp14">
+<w:document xmlns:wpc="http://schemas.microsoft.com/office/word/2010/wordprocessingCanvas" xmlns:cx="http://schemas.microsoft.com/office/drawing/2014/chartex" xmlns:cx1="http://schemas.microsoft.com/office/drawing/2015/9/8/chartex" xmlns:cx2="http://schemas.microsoft.com/office/drawing/2015/10/21/chartex" xmlns:cx3="http://schemas.microsoft.com/office/drawing/2016/5/9/chartex" xmlns:cx4="http://schemas.microsoft.com/office/drawing/2016/5/10/chartex" xmlns:cx5="http://schemas.microsoft.com/office/drawing/2016/5/11/chartex" xmlns:cx6="http://schemas.microsoft.com/office/drawing/2016/5/12/chartex" xmlns:cx7="http://schemas.microsoft.com/office/drawing/2016/5/13/chartex" xmlns:cx8="http://schemas.microsoft.com/office/drawing/2016/5/14/chartex" xmlns:mc="http://schemas.openxmlformats.org/markup-compatibility/2006" xmlns:aink="http://schemas.microsoft.com/office/drawing/2016/ink" xmlns:am3d="http://schemas.microsoft.com/office/drawing/2017/model3d" xmlns:o="urn:schemas-microsoft-com:office:office" xmlns:oel="http://schemas.microsoft.com/office/2019/extlst" xmlns:r="http://schemas.openxmlformats.org/officeDocument/2006/relationships" xmlns:m="http://schemas.openxmlformats.org/officeDocument/2006/math" xmlns:v="urn:schemas-microsoft-com:vml" xmlns:wp14="http://schemas.microsoft.com/office/word/2010/wordprocessingDrawing" xmlns:wp="http://schemas.openxmlformats.org/drawingml/2006/wordprocessingDrawing" xmlns:w10="urn:schemas-microsoft-com:office:word" xmlns:w="http://schemas.openxmlformats.org/wordprocessingml/2006/main" xmlns:w14="http://schemas.microsoft.com/office/word/2010/wordml" xmlns:w15="http://schemas.microsoft.com/office/word/2012/wordml" xmlns:w16cex="http://schemas.microsoft.com/office/word/2018/wordml/cex" xmlns:w16cid="http://schemas.microsoft.com/office/word/2016/wordml/cid" xmlns:w16="http://schemas.microsoft.com/office/word/2018/wordml" xmlns:w16du="http://schemas.microsoft.com/office/word/2023/wordml/word16du" xmlns:w16sdtdh="http://schemas.microsoft.com/office/word/2020/wordml/sdtdatahash" xmlns:w16sdtfl="http://schemas.microsoft.com/office/word/2024/wordml/sdtformatlock" xmlns:w16se="http://schemas.microsoft.com/office/word/2015/wordml/symex" xmlns:wpg="http://schemas.microsoft.com/office/word/2010/wordprocessingGroup" xmlns:wpi="http://schemas.microsoft.com/office/word/2010/wordprocessingInk" xmlns:wne="http://schemas.microsoft.com/office/word/2006/wordml" xmlns:wps="http://schemas.microsoft.com/office/word/2010/wordprocessingShape" mc:Ignorable="w14 w15 w16se w16cid w16 w16cex w16sdtdh w16sdtfl w16du wp14">
   <w:body>
     <w:p>
       <w:pPr>
@@ -514,7 +514,6 @@
     </w:p>
     <w:p>
       <w:r>
-        <w:lastRenderedPageBreak/>
         <w:t>c)</w:t>
       </w:r>
       <w:r>
@@ -628,8 +627,6 @@
       <w:r>
         <w:t>animaton</w:t>
       </w:r>
-      <w:bookmarkStart w:id="0" w:name="_GoBack"/>
-      <w:bookmarkEnd w:id="0"/>
       <w:r>
         <w:t xml:space="preserve"> </w:t>
       </w:r>
@@ -921,7 +918,7 @@
 </file>
 
 <file path=word/numbering.xml><?xml version="1.0" encoding="utf-8"?>
-<w:numbering xmlns:wpc="http://schemas.microsoft.com/office/word/2010/wordprocessingCanvas" xmlns:cx="http://schemas.microsoft.com/office/drawing/2014/chartex" xmlns:cx1="http://schemas.microsoft.com/office/drawing/2015/9/8/chartex" xmlns:cx2="http://schemas.microsoft.com/office/drawing/2015/10/21/chartex" xmlns:cx3="http://schemas.microsoft.com/office/drawing/2016/5/9/chartex" xmlns:cx4="http://schemas.microsoft.com/office/drawing/2016/5/10/chartex" xmlns:cx5="http://schemas.microsoft.com/office/drawing/2016/5/11/chartex" xmlns:cx6="http://schemas.microsoft.com/office/drawing/2016/5/12/chartex" xmlns:cx7="http://schemas.microsoft.com/office/drawing/2016/5/13/chartex" xmlns:cx8="http://schemas.microsoft.com/office/drawing/2016/5/14/chartex" xmlns:mc="http://schemas.openxmlformats.org/markup-compatibility/2006" xmlns:aink="http://schemas.microsoft.com/office/drawing/2016/ink" xmlns:am3d="http://schemas.microsoft.com/office/drawing/2017/model3d" xmlns:o="urn:schemas-microsoft-com:office:office" xmlns:r="http://schemas.openxmlformats.org/officeDocument/2006/relationships" xmlns:m="http://schemas.openxmlformats.org/officeDocument/2006/math" xmlns:v="urn:schemas-microsoft-com:vml" xmlns:wp14="http://schemas.microsoft.com/office/word/2010/wordprocessingDrawing" xmlns:wp="http://schemas.openxmlformats.org/drawingml/2006/wordprocessingDrawing" xmlns:w10="urn:schemas-microsoft-com:office:word" xmlns:w="http://schemas.openxmlformats.org/wordprocessingml/2006/main" xmlns:w14="http://schemas.microsoft.com/office/word/2010/wordml" xmlns:w15="http://schemas.microsoft.com/office/word/2012/wordml" xmlns:w16cid="http://schemas.microsoft.com/office/word/2016/wordml/cid" xmlns:w16se="http://schemas.microsoft.com/office/word/2015/wordml/symex" xmlns:wpg="http://schemas.microsoft.com/office/word/2010/wordprocessingGroup" xmlns:wpi="http://schemas.microsoft.com/office/word/2010/wordprocessingInk" xmlns:wne="http://schemas.microsoft.com/office/word/2006/wordml" xmlns:wps="http://schemas.microsoft.com/office/word/2010/wordprocessingShape" mc:Ignorable="w14 w15 w16se w16cid wp14">
+<w:numbering xmlns:wpc="http://schemas.microsoft.com/office/word/2010/wordprocessingCanvas" xmlns:cx="http://schemas.microsoft.com/office/drawing/2014/chartex" xmlns:cx1="http://schemas.microsoft.com/office/drawing/2015/9/8/chartex" xmlns:cx2="http://schemas.microsoft.com/office/drawing/2015/10/21/chartex" xmlns:cx3="http://schemas.microsoft.com/office/drawing/2016/5/9/chartex" xmlns:cx4="http://schemas.microsoft.com/office/drawing/2016/5/10/chartex" xmlns:cx5="http://schemas.microsoft.com/office/drawing/2016/5/11/chartex" xmlns:cx6="http://schemas.microsoft.com/office/drawing/2016/5/12/chartex" xmlns:cx7="http://schemas.microsoft.com/office/drawing/2016/5/13/chartex" xmlns:cx8="http://schemas.microsoft.com/office/drawing/2016/5/14/chartex" xmlns:mc="http://schemas.openxmlformats.org/markup-compatibility/2006" xmlns:aink="http://schemas.microsoft.com/office/drawing/2016/ink" xmlns:am3d="http://schemas.microsoft.com/office/drawing/2017/model3d" xmlns:o="urn:schemas-microsoft-com:office:office" xmlns:oel="http://schemas.microsoft.com/office/2019/extlst" xmlns:r="http://schemas.openxmlformats.org/officeDocument/2006/relationships" xmlns:m="http://schemas.openxmlformats.org/officeDocument/2006/math" xmlns:v="urn:schemas-microsoft-com:vml" xmlns:wp14="http://schemas.microsoft.com/office/word/2010/wordprocessingDrawing" xmlns:wp="http://schemas.openxmlformats.org/drawingml/2006/wordprocessingDrawing" xmlns:w10="urn:schemas-microsoft-com:office:word" xmlns:w="http://schemas.openxmlformats.org/wordprocessingml/2006/main" xmlns:w14="http://schemas.microsoft.com/office/word/2010/wordml" xmlns:w15="http://schemas.microsoft.com/office/word/2012/wordml" xmlns:w16cex="http://schemas.microsoft.com/office/word/2018/wordml/cex" xmlns:w16cid="http://schemas.microsoft.com/office/word/2016/wordml/cid" xmlns:w16="http://schemas.microsoft.com/office/word/2018/wordml" xmlns:w16du="http://schemas.microsoft.com/office/word/2023/wordml/word16du" xmlns:w16sdtdh="http://schemas.microsoft.com/office/word/2020/wordml/sdtdatahash" xmlns:w16sdtfl="http://schemas.microsoft.com/office/word/2024/wordml/sdtformatlock" xmlns:w16se="http://schemas.microsoft.com/office/word/2015/wordml/symex" xmlns:wpg="http://schemas.microsoft.com/office/word/2010/wordprocessingGroup" xmlns:wpi="http://schemas.microsoft.com/office/word/2010/wordprocessingInk" xmlns:wne="http://schemas.microsoft.com/office/word/2006/wordml" xmlns:wps="http://schemas.microsoft.com/office/word/2010/wordprocessingShape" mc:Ignorable="w14 w15 w16se w16cid w16 w16cex w16sdtdh w16sdtfl w16du wp14">
   <w:abstractNum w:abstractNumId="0" w15:restartNumberingAfterBreak="0">
     <w:nsid w:val="00433A48"/>
     <w:multiLevelType w:val="hybridMultilevel"/>
@@ -4873,137 +4870,137 @@
       </w:pPr>
     </w:lvl>
   </w:abstractNum>
-  <w:num w:numId="1">
+  <w:num w:numId="1" w16cid:durableId="1460029876">
     <w:abstractNumId w:val="8"/>
   </w:num>
-  <w:num w:numId="2">
+  <w:num w:numId="2" w16cid:durableId="744300034">
     <w:abstractNumId w:val="25"/>
   </w:num>
-  <w:num w:numId="3">
+  <w:num w:numId="3" w16cid:durableId="830145533">
     <w:abstractNumId w:val="6"/>
   </w:num>
-  <w:num w:numId="4">
+  <w:num w:numId="4" w16cid:durableId="2038311729">
     <w:abstractNumId w:val="3"/>
   </w:num>
-  <w:num w:numId="5">
+  <w:num w:numId="5" w16cid:durableId="404955979">
     <w:abstractNumId w:val="27"/>
   </w:num>
-  <w:num w:numId="6">
+  <w:num w:numId="6" w16cid:durableId="995301762">
     <w:abstractNumId w:val="22"/>
   </w:num>
-  <w:num w:numId="7">
+  <w:num w:numId="7" w16cid:durableId="342511323">
     <w:abstractNumId w:val="9"/>
   </w:num>
-  <w:num w:numId="8">
+  <w:num w:numId="8" w16cid:durableId="1849296227">
     <w:abstractNumId w:val="31"/>
   </w:num>
-  <w:num w:numId="9">
+  <w:num w:numId="9" w16cid:durableId="828591669">
     <w:abstractNumId w:val="39"/>
   </w:num>
-  <w:num w:numId="10">
+  <w:num w:numId="10" w16cid:durableId="1940680083">
     <w:abstractNumId w:val="15"/>
   </w:num>
-  <w:num w:numId="11">
+  <w:num w:numId="11" w16cid:durableId="1782724724">
     <w:abstractNumId w:val="19"/>
   </w:num>
-  <w:num w:numId="12">
+  <w:num w:numId="12" w16cid:durableId="2067532245">
     <w:abstractNumId w:val="13"/>
   </w:num>
-  <w:num w:numId="13">
+  <w:num w:numId="13" w16cid:durableId="1754859800">
     <w:abstractNumId w:val="12"/>
   </w:num>
-  <w:num w:numId="14">
+  <w:num w:numId="14" w16cid:durableId="1186476753">
     <w:abstractNumId w:val="11"/>
   </w:num>
-  <w:num w:numId="15">
+  <w:num w:numId="15" w16cid:durableId="882181430">
     <w:abstractNumId w:val="1"/>
   </w:num>
-  <w:num w:numId="16">
+  <w:num w:numId="16" w16cid:durableId="552620204">
     <w:abstractNumId w:val="29"/>
   </w:num>
-  <w:num w:numId="17">
+  <w:num w:numId="17" w16cid:durableId="31224893">
     <w:abstractNumId w:val="28"/>
   </w:num>
-  <w:num w:numId="18">
+  <w:num w:numId="18" w16cid:durableId="404452273">
     <w:abstractNumId w:val="0"/>
   </w:num>
-  <w:num w:numId="19">
+  <w:num w:numId="19" w16cid:durableId="270743844">
     <w:abstractNumId w:val="14"/>
   </w:num>
-  <w:num w:numId="20">
+  <w:num w:numId="20" w16cid:durableId="1352533170">
     <w:abstractNumId w:val="7"/>
   </w:num>
-  <w:num w:numId="21">
+  <w:num w:numId="21" w16cid:durableId="69739056">
     <w:abstractNumId w:val="10"/>
   </w:num>
-  <w:num w:numId="22">
+  <w:num w:numId="22" w16cid:durableId="335349359">
     <w:abstractNumId w:val="4"/>
   </w:num>
-  <w:num w:numId="23">
+  <w:num w:numId="23" w16cid:durableId="736167929">
     <w:abstractNumId w:val="18"/>
   </w:num>
-  <w:num w:numId="24">
+  <w:num w:numId="24" w16cid:durableId="1895849027">
     <w:abstractNumId w:val="24"/>
   </w:num>
-  <w:num w:numId="25">
+  <w:num w:numId="25" w16cid:durableId="1967201469">
     <w:abstractNumId w:val="30"/>
   </w:num>
-  <w:num w:numId="26">
+  <w:num w:numId="26" w16cid:durableId="131218696">
     <w:abstractNumId w:val="2"/>
   </w:num>
-  <w:num w:numId="27">
+  <w:num w:numId="27" w16cid:durableId="1153522738">
     <w:abstractNumId w:val="36"/>
   </w:num>
-  <w:num w:numId="28">
+  <w:num w:numId="28" w16cid:durableId="968172625">
     <w:abstractNumId w:val="38"/>
   </w:num>
-  <w:num w:numId="29">
+  <w:num w:numId="29" w16cid:durableId="1303778730">
     <w:abstractNumId w:val="23"/>
   </w:num>
-  <w:num w:numId="30">
+  <w:num w:numId="30" w16cid:durableId="1515728412">
     <w:abstractNumId w:val="41"/>
   </w:num>
-  <w:num w:numId="31">
+  <w:num w:numId="31" w16cid:durableId="141696193">
     <w:abstractNumId w:val="20"/>
   </w:num>
-  <w:num w:numId="32">
+  <w:num w:numId="32" w16cid:durableId="2126385606">
     <w:abstractNumId w:val="37"/>
   </w:num>
-  <w:num w:numId="33">
+  <w:num w:numId="33" w16cid:durableId="1120995142">
     <w:abstractNumId w:val="40"/>
   </w:num>
-  <w:num w:numId="34">
+  <w:num w:numId="34" w16cid:durableId="733695582">
     <w:abstractNumId w:val="32"/>
   </w:num>
-  <w:num w:numId="35">
+  <w:num w:numId="35" w16cid:durableId="1863933055">
     <w:abstractNumId w:val="35"/>
   </w:num>
-  <w:num w:numId="36">
+  <w:num w:numId="36" w16cid:durableId="902525298">
     <w:abstractNumId w:val="5"/>
   </w:num>
-  <w:num w:numId="37">
+  <w:num w:numId="37" w16cid:durableId="1011369346">
     <w:abstractNumId w:val="26"/>
   </w:num>
-  <w:num w:numId="38">
+  <w:num w:numId="38" w16cid:durableId="1896424998">
     <w:abstractNumId w:val="33"/>
   </w:num>
-  <w:num w:numId="39">
+  <w:num w:numId="39" w16cid:durableId="361060060">
     <w:abstractNumId w:val="17"/>
   </w:num>
-  <w:num w:numId="40">
+  <w:num w:numId="40" w16cid:durableId="301235258">
     <w:abstractNumId w:val="16"/>
   </w:num>
-  <w:num w:numId="41">
+  <w:num w:numId="41" w16cid:durableId="731733473">
     <w:abstractNumId w:val="34"/>
   </w:num>
-  <w:num w:numId="42">
+  <w:num w:numId="42" w16cid:durableId="7144083">
     <w:abstractNumId w:val="21"/>
   </w:num>
 </w:numbering>
 </file>
 
 <file path=word/styles.xml><?xml version="1.0" encoding="utf-8"?>
-<w:styles xmlns:mc="http://schemas.openxmlformats.org/markup-compatibility/2006" xmlns:r="http://schemas.openxmlformats.org/officeDocument/2006/relationships" xmlns:w="http://schemas.openxmlformats.org/wordprocessingml/2006/main" xmlns:w14="http://schemas.microsoft.com/office/word/2010/wordml" xmlns:w15="http://schemas.microsoft.com/office/word/2012/wordml" xmlns:w16cid="http://schemas.microsoft.com/office/word/2016/wordml/cid" xmlns:w16se="http://schemas.microsoft.com/office/word/2015/wordml/symex" mc:Ignorable="w14 w15 w16se w16cid">
+<w:styles xmlns:mc="http://schemas.openxmlformats.org/markup-compatibility/2006" xmlns:r="http://schemas.openxmlformats.org/officeDocument/2006/relationships" xmlns:w="http://schemas.openxmlformats.org/wordprocessingml/2006/main" xmlns:w14="http://schemas.microsoft.com/office/word/2010/wordml" xmlns:w15="http://schemas.microsoft.com/office/word/2012/wordml" xmlns:w16cex="http://schemas.microsoft.com/office/word/2018/wordml/cex" xmlns:w16cid="http://schemas.microsoft.com/office/word/2016/wordml/cid" xmlns:w16="http://schemas.microsoft.com/office/word/2018/wordml" xmlns:w16du="http://schemas.microsoft.com/office/word/2023/wordml/word16du" xmlns:w16sdtdh="http://schemas.microsoft.com/office/word/2020/wordml/sdtdatahash" xmlns:w16sdtfl="http://schemas.microsoft.com/office/word/2024/wordml/sdtformatlock" xmlns:w16se="http://schemas.microsoft.com/office/word/2015/wordml/symex" mc:Ignorable="w14 w15 w16se w16cid w16 w16cex w16sdtdh w16sdtfl w16du">
   <w:docDefaults>
     <w:rPrDefault>
       <w:rPr>
@@ -5015,7 +5012,7 @@
     </w:rPrDefault>
     <w:pPrDefault/>
   </w:docDefaults>
-  <w:latentStyles w:defLockedState="0" w:defUIPriority="99" w:defSemiHidden="0" w:defUnhideWhenUsed="0" w:defQFormat="0" w:count="375">
+  <w:latentStyles w:defLockedState="0" w:defUIPriority="99" w:defSemiHidden="0" w:defUnhideWhenUsed="0" w:defQFormat="0" w:count="376">
     <w:lsdException w:name="Normal" w:uiPriority="0" w:qFormat="1"/>
     <w:lsdException w:name="heading 1" w:uiPriority="9" w:qFormat="1"/>
     <w:lsdException w:name="heading 2" w:semiHidden="1" w:uiPriority="9" w:unhideWhenUsed="1" w:qFormat="1"/>
@@ -5391,6 +5388,7 @@
     <w:lsdException w:name="Smart Hyperlink" w:semiHidden="1" w:unhideWhenUsed="1"/>
     <w:lsdException w:name="Hashtag" w:semiHidden="1" w:unhideWhenUsed="1"/>
     <w:lsdException w:name="Unresolved Mention" w:semiHidden="1" w:unhideWhenUsed="1"/>
+    <w:lsdException w:name="Smart Link" w:semiHidden="1" w:unhideWhenUsed="1"/>
   </w:latentStyles>
   <w:style w:type="paragraph" w:default="1" w:styleId="Normal">
     <w:name w:val="Normal"/>
@@ -6076,17 +6074,6 @@
 </file>
 
 <file path=customXml/item2.xml><?xml version="1.0" encoding="utf-8"?>
-<p:properties xmlns:p="http://schemas.microsoft.com/office/2006/metadata/properties" xmlns:xsi="http://www.w3.org/2001/XMLSchema-instance" xmlns:pc="http://schemas.microsoft.com/office/infopath/2007/PartnerControls">
-  <documentManagement>
-    <lcf76f155ced4ddcb4097134ff3c332f xmlns="421930ea-623f-4491-8249-222176ed9477">
-      <Terms xmlns="http://schemas.microsoft.com/office/infopath/2007/PartnerControls"/>
-    </lcf76f155ced4ddcb4097134ff3c332f>
-    <TaxCatchAll xmlns="ec7a52c8-c7cd-4e5b-8db7-aa0dcd7be7fd" xsi:nil="true"/>
-  </documentManagement>
-</p:properties>
-</file>
-
-<file path=customXml/item3.xml><?xml version="1.0" encoding="utf-8"?>
 <ct:contentTypeSchema xmlns:ct="http://schemas.microsoft.com/office/2006/metadata/contentType" xmlns:ma="http://schemas.microsoft.com/office/2006/metadata/properties/metaAttributes" ct:_="" ma:_="" ma:contentTypeName="Document" ma:contentTypeID="0x010100BD683F238BC75F4EB789911DB901D718" ma:contentTypeVersion="17" ma:contentTypeDescription="Create a new document." ma:contentTypeScope="" ma:versionID="49965ffa7055d83834e918e27b0eee89">
   <xsd:schema xmlns:xsd="http://www.w3.org/2001/XMLSchema" xmlns:xs="http://www.w3.org/2001/XMLSchema" xmlns:p="http://schemas.microsoft.com/office/2006/metadata/properties" xmlns:ns2="421930ea-623f-4491-8249-222176ed9477" xmlns:ns3="ebb7f390-3c0c-4fb4-9807-83586132d145" xmlns:ns4="ec7a52c8-c7cd-4e5b-8db7-aa0dcd7be7fd" targetNamespace="http://schemas.microsoft.com/office/2006/metadata/properties" ma:root="true" ma:fieldsID="45f22ee6407027bc042043c0e95d9c09" ns2:_="" ns3:_="" ns4:_="">
     <xsd:import namespace="421930ea-623f-4491-8249-222176ed9477"/>
@@ -6340,6 +6327,17 @@
 </ct:contentTypeSchema>
 </file>
 
+<file path=customXml/item3.xml><?xml version="1.0" encoding="utf-8"?>
+<p:properties xmlns:p="http://schemas.microsoft.com/office/2006/metadata/properties" xmlns:xsi="http://www.w3.org/2001/XMLSchema-instance" xmlns:pc="http://schemas.microsoft.com/office/infopath/2007/PartnerControls">
+  <documentManagement>
+    <lcf76f155ced4ddcb4097134ff3c332f xmlns="421930ea-623f-4491-8249-222176ed9477">
+      <Terms xmlns="http://schemas.microsoft.com/office/infopath/2007/PartnerControls"/>
+    </lcf76f155ced4ddcb4097134ff3c332f>
+    <TaxCatchAll xmlns="ec7a52c8-c7cd-4e5b-8db7-aa0dcd7be7fd" xsi:nil="true"/>
+  </documentManagement>
+</p:properties>
+</file>
+
 <file path=customXml/itemProps1.xml><?xml version="1.0" encoding="utf-8"?>
 <ds:datastoreItem xmlns:ds="http://schemas.openxmlformats.org/officeDocument/2006/customXml" ds:itemID="{A396877D-6447-4CE0-BA7B-C9CCF77921DC}">
   <ds:schemaRefs>
@@ -6349,24 +6347,6 @@
 </file>
 
 <file path=customXml/itemProps2.xml><?xml version="1.0" encoding="utf-8"?>
-<ds:datastoreItem xmlns:ds="http://schemas.openxmlformats.org/officeDocument/2006/customXml" ds:itemID="{356F106F-15CD-4477-A553-A4F9376B9877}">
-  <ds:schemaRefs>
-    <ds:schemaRef ds:uri="http://schemas.microsoft.com/office/2006/metadata/properties"/>
-    <ds:schemaRef ds:uri="http://purl.org/dc/elements/1.1/"/>
-    <ds:schemaRef ds:uri="421930ea-623f-4491-8249-222176ed9477"/>
-    <ds:schemaRef ds:uri="http://purl.org/dc/dcmitype/"/>
-    <ds:schemaRef ds:uri="ec7a52c8-c7cd-4e5b-8db7-aa0dcd7be7fd"/>
-    <ds:schemaRef ds:uri="http://www.w3.org/XML/1998/namespace"/>
-    <ds:schemaRef ds:uri="http://schemas.microsoft.com/office/2006/documentManagement/types"/>
-    <ds:schemaRef ds:uri="http://purl.org/dc/terms/"/>
-    <ds:schemaRef ds:uri="http://schemas.microsoft.com/office/infopath/2007/PartnerControls"/>
-    <ds:schemaRef ds:uri="http://schemas.openxmlformats.org/package/2006/metadata/core-properties"/>
-    <ds:schemaRef ds:uri="ebb7f390-3c0c-4fb4-9807-83586132d145"/>
-  </ds:schemaRefs>
-</ds:datastoreItem>
-</file>
-
-<file path=customXml/itemProps3.xml><?xml version="1.0" encoding="utf-8"?>
 <ds:datastoreItem xmlns:ds="http://schemas.openxmlformats.org/officeDocument/2006/customXml" ds:itemID="{F0BA52BC-8A5A-4CFD-AC29-17D906A32971}">
   <ds:schemaRefs>
     <ds:schemaRef ds:uri="http://schemas.microsoft.com/office/2006/metadata/contentType"/>
@@ -6384,4 +6364,15 @@
     <ds:schemaRef ds:uri="http://schemas.microsoft.com/internal/obd"/>
   </ds:schemaRefs>
 </ds:datastoreItem>
+</file>
+
+<file path=customXml/itemProps3.xml><?xml version="1.0" encoding="utf-8"?>
+<ds:datastoreItem xmlns:ds="http://schemas.openxmlformats.org/officeDocument/2006/customXml" ds:itemID="{356F106F-15CD-4477-A553-A4F9376B9877}">
+  <ds:schemaRefs>
+    <ds:schemaRef ds:uri="http://schemas.microsoft.com/office/2006/metadata/properties"/>
+    <ds:schemaRef ds:uri="http://schemas.microsoft.com/office/infopath/2007/PartnerControls"/>
+    <ds:schemaRef ds:uri="421930ea-623f-4491-8249-222176ed9477"/>
+    <ds:schemaRef ds:uri="ec7a52c8-c7cd-4e5b-8db7-aa0dcd7be7fd"/>
+  </ds:schemaRefs>
+</ds:datastoreItem>
 </file>
</xml_diff>